<commit_message>
final changes in map
in speed, hr monitoring
</commit_message>
<xml_diff>
--- a/Project Report/20-3 final report/Chapter_4_Design.docx
+++ b/Project Report/20-3 final report/Chapter_4_Design.docx
@@ -197,6 +197,36 @@
     </w:p>
     <w:p>
       <w:pPr>
+        <w:ind w:left="1080"/>
+        <w:rPr>
+          <w:b/>
+          <w:sz w:val="28"/>
+          <w:szCs w:val="28"/>
+        </w:rPr>
+      </w:pPr>
+    </w:p>
+    <w:p>
+      <w:pPr>
+        <w:ind w:left="1080"/>
+        <w:rPr>
+          <w:b/>
+          <w:sz w:val="28"/>
+          <w:szCs w:val="28"/>
+        </w:rPr>
+      </w:pPr>
+    </w:p>
+    <w:p>
+      <w:pPr>
+        <w:ind w:left="1080"/>
+        <w:rPr>
+          <w:b/>
+          <w:sz w:val="28"/>
+          <w:szCs w:val="28"/>
+        </w:rPr>
+      </w:pPr>
+    </w:p>
+    <w:p>
+      <w:pPr>
         <w:rPr>
           <w:b/>
           <w:sz w:val="28"/>
@@ -273,7 +303,7 @@
                     </pic:cNvPicPr>
                   </pic:nvPicPr>
                   <pic:blipFill>
-                    <a:blip r:embed="rId6">
+                    <a:blip r:embed="rId8">
                       <a:extLst>
                         <a:ext uri="{28A0092B-C50C-407E-A947-70E740481C1C}">
                           <a14:useLocalDpi xmlns:a14="http://schemas.microsoft.com/office/drawing/2010/main" val="0"/>
@@ -350,10 +380,10 @@
     <w:p/>
     <w:p/>
     <w:p/>
-    <w:p>
-      <w:bookmarkStart w:id="0" w:name="_GoBack"/>
-      <w:bookmarkEnd w:id="0"/>
-    </w:p>
+    <w:p/>
+    <w:p/>
+    <w:p/>
+    <w:p/>
     <w:p>
       <w:pPr>
         <w:numPr>
@@ -428,11 +458,11 @@
         <w:spacing w:line="360" w:lineRule="auto"/>
         <w:jc w:val="center"/>
       </w:pPr>
-      <w:bookmarkStart w:id="1" w:name="_Toc266899592"/>
+      <w:bookmarkStart w:id="0" w:name="_Toc266899592"/>
       <w:r>
         <w:t xml:space="preserve">Table 4.1 : </w:t>
       </w:r>
-      <w:bookmarkEnd w:id="1"/>
+      <w:bookmarkEnd w:id="0"/>
       <w:r>
         <w:t>TrackedObjectDetails2D</w:t>
       </w:r>
@@ -461,12 +491,6 @@
         <w:gridCol w:w="2429"/>
       </w:tblGrid>
       <w:tr>
-        <w:tblPrEx>
-          <w:tblCellMar>
-            <w:top w:w="0" w:type="dxa"/>
-            <w:bottom w:w="0" w:type="dxa"/>
-          </w:tblCellMar>
-        </w:tblPrEx>
         <w:trPr>
           <w:trHeight w:val="395"/>
           <w:tblHeader/>
@@ -613,12 +637,6 @@
         </w:tc>
       </w:tr>
       <w:tr>
-        <w:tblPrEx>
-          <w:tblCellMar>
-            <w:top w:w="0" w:type="dxa"/>
-            <w:bottom w:w="0" w:type="dxa"/>
-          </w:tblCellMar>
-        </w:tblPrEx>
         <w:trPr>
           <w:trHeight w:val="141"/>
         </w:trPr>
@@ -763,12 +781,6 @@
         </w:tc>
       </w:tr>
       <w:tr>
-        <w:tblPrEx>
-          <w:tblCellMar>
-            <w:top w:w="0" w:type="dxa"/>
-            <w:bottom w:w="0" w:type="dxa"/>
-          </w:tblCellMar>
-        </w:tblPrEx>
         <w:trPr>
           <w:trHeight w:val="140"/>
         </w:trPr>
@@ -913,12 +925,6 @@
         </w:tc>
       </w:tr>
       <w:tr>
-        <w:tblPrEx>
-          <w:tblCellMar>
-            <w:top w:w="0" w:type="dxa"/>
-            <w:bottom w:w="0" w:type="dxa"/>
-          </w:tblCellMar>
-        </w:tblPrEx>
         <w:tc>
           <w:tcPr>
             <w:tcW w:w="2070" w:type="dxa"/>
@@ -1057,12 +1063,6 @@
         </w:tc>
       </w:tr>
       <w:tr>
-        <w:tblPrEx>
-          <w:tblCellMar>
-            <w:top w:w="0" w:type="dxa"/>
-            <w:bottom w:w="0" w:type="dxa"/>
-          </w:tblCellMar>
-        </w:tblPrEx>
         <w:tc>
           <w:tcPr>
             <w:tcW w:w="2070" w:type="dxa"/>
@@ -1194,12 +1194,6 @@
         </w:tc>
       </w:tr>
       <w:tr>
-        <w:tblPrEx>
-          <w:tblCellMar>
-            <w:top w:w="0" w:type="dxa"/>
-            <w:bottom w:w="0" w:type="dxa"/>
-          </w:tblCellMar>
-        </w:tblPrEx>
         <w:trPr>
           <w:trHeight w:val="278"/>
         </w:trPr>
@@ -1421,12 +1415,6 @@
         <w:gridCol w:w="2429"/>
       </w:tblGrid>
       <w:tr>
-        <w:tblPrEx>
-          <w:tblCellMar>
-            <w:top w:w="0" w:type="dxa"/>
-            <w:bottom w:w="0" w:type="dxa"/>
-          </w:tblCellMar>
-        </w:tblPrEx>
         <w:trPr>
           <w:trHeight w:val="395"/>
           <w:tblHeader/>
@@ -1573,12 +1561,6 @@
         </w:tc>
       </w:tr>
       <w:tr>
-        <w:tblPrEx>
-          <w:tblCellMar>
-            <w:top w:w="0" w:type="dxa"/>
-            <w:bottom w:w="0" w:type="dxa"/>
-          </w:tblCellMar>
-        </w:tblPrEx>
         <w:trPr>
           <w:trHeight w:val="141"/>
         </w:trPr>
@@ -1723,12 +1705,6 @@
         </w:tc>
       </w:tr>
       <w:tr>
-        <w:tblPrEx>
-          <w:tblCellMar>
-            <w:top w:w="0" w:type="dxa"/>
-            <w:bottom w:w="0" w:type="dxa"/>
-          </w:tblCellMar>
-        </w:tblPrEx>
         <w:trPr>
           <w:trHeight w:val="140"/>
         </w:trPr>
@@ -1873,12 +1849,6 @@
         </w:tc>
       </w:tr>
       <w:tr>
-        <w:tblPrEx>
-          <w:tblCellMar>
-            <w:top w:w="0" w:type="dxa"/>
-            <w:bottom w:w="0" w:type="dxa"/>
-          </w:tblCellMar>
-        </w:tblPrEx>
         <w:tc>
           <w:tcPr>
             <w:tcW w:w="2070" w:type="dxa"/>
@@ -2017,12 +1987,6 @@
         </w:tc>
       </w:tr>
       <w:tr>
-        <w:tblPrEx>
-          <w:tblCellMar>
-            <w:top w:w="0" w:type="dxa"/>
-            <w:bottom w:w="0" w:type="dxa"/>
-          </w:tblCellMar>
-        </w:tblPrEx>
         <w:tc>
           <w:tcPr>
             <w:tcW w:w="2070" w:type="dxa"/>
@@ -2154,12 +2118,6 @@
         </w:tc>
       </w:tr>
       <w:tr>
-        <w:tblPrEx>
-          <w:tblCellMar>
-            <w:top w:w="0" w:type="dxa"/>
-            <w:bottom w:w="0" w:type="dxa"/>
-          </w:tblCellMar>
-        </w:tblPrEx>
         <w:trPr>
           <w:trHeight w:val="278"/>
         </w:trPr>
@@ -2383,6 +2341,26 @@
           <w:szCs w:val="28"/>
         </w:rPr>
       </w:pPr>
+    </w:p>
+    <w:p>
+      <w:pPr>
+        <w:rPr>
+          <w:b/>
+          <w:sz w:val="28"/>
+          <w:szCs w:val="28"/>
+        </w:rPr>
+      </w:pPr>
+    </w:p>
+    <w:p>
+      <w:pPr>
+        <w:rPr>
+          <w:b/>
+          <w:sz w:val="28"/>
+          <w:szCs w:val="28"/>
+        </w:rPr>
+      </w:pPr>
+      <w:bookmarkStart w:id="1" w:name="_GoBack"/>
+      <w:bookmarkEnd w:id="1"/>
     </w:p>
     <w:p>
       <w:pPr>
@@ -2454,7 +2432,7 @@
                     </pic:cNvPicPr>
                   </pic:nvPicPr>
                   <pic:blipFill>
-                    <a:blip r:embed="rId7">
+                    <a:blip r:embed="rId9">
                       <a:extLst>
                         <a:ext uri="{28A0092B-C50C-407E-A947-70E740481C1C}">
                           <a14:useLocalDpi xmlns:a14="http://schemas.microsoft.com/office/drawing/2010/main" val="0"/>
@@ -2581,264 +2559,6 @@
                 <pic:pic xmlns:pic="http://schemas.openxmlformats.org/drawingml/2006/picture">
                   <pic:nvPicPr>
                     <pic:cNvPr id="0" name="Picture 3" descr="fitness w-f-02"/>
-                    <pic:cNvPicPr>
-                      <a:picLocks noChangeAspect="1" noChangeArrowheads="1"/>
-                    </pic:cNvPicPr>
-                  </pic:nvPicPr>
-                  <pic:blipFill>
-                    <a:blip r:embed="rId8">
-                      <a:extLst>
-                        <a:ext uri="{28A0092B-C50C-407E-A947-70E740481C1C}">
-                          <a14:useLocalDpi xmlns:a14="http://schemas.microsoft.com/office/drawing/2010/main" val="0"/>
-                        </a:ext>
-                      </a:extLst>
-                    </a:blip>
-                    <a:srcRect/>
-                    <a:stretch>
-                      <a:fillRect/>
-                    </a:stretch>
-                  </pic:blipFill>
-                  <pic:spPr bwMode="auto">
-                    <a:xfrm>
-                      <a:off x="0" y="0"/>
-                      <a:ext cx="1809750" cy="3205480"/>
-                    </a:xfrm>
-                    <a:prstGeom prst="rect">
-                      <a:avLst/>
-                    </a:prstGeom>
-                    <a:noFill/>
-                    <a:ln>
-                      <a:noFill/>
-                    </a:ln>
-                  </pic:spPr>
-                </pic:pic>
-              </a:graphicData>
-            </a:graphic>
-          </wp:inline>
-        </w:drawing>
-      </w:r>
-    </w:p>
-    <w:p>
-      <w:pPr>
-        <w:pStyle w:val="Default"/>
-        <w:ind w:left="375"/>
-        <w:jc w:val="center"/>
-        <w:rPr>
-          <w:rFonts w:ascii="Times New Roman" w:hAnsi="Times New Roman" w:cs="Times New Roman"/>
-        </w:rPr>
-      </w:pPr>
-      <w:r>
-        <w:rPr>
-          <w:rFonts w:ascii="Times New Roman" w:hAnsi="Times New Roman" w:cs="Times New Roman"/>
-        </w:rPr>
-        <w:t>figure 1.1 : User Profile</w:t>
-      </w:r>
-    </w:p>
-    <w:p>
-      <w:pPr>
-        <w:pStyle w:val="Default"/>
-        <w:ind w:left="375"/>
-        <w:jc w:val="center"/>
-        <w:rPr>
-          <w:rFonts w:ascii="Times New Roman" w:hAnsi="Times New Roman" w:cs="Times New Roman"/>
-          <w:b/>
-          <w:sz w:val="28"/>
-          <w:szCs w:val="28"/>
-        </w:rPr>
-      </w:pPr>
-    </w:p>
-    <w:p>
-      <w:pPr>
-        <w:pStyle w:val="Default"/>
-        <w:ind w:left="375"/>
-        <w:jc w:val="center"/>
-        <w:rPr>
-          <w:rFonts w:ascii="Times New Roman" w:hAnsi="Times New Roman" w:cs="Times New Roman"/>
-          <w:b/>
-          <w:sz w:val="28"/>
-          <w:szCs w:val="28"/>
-        </w:rPr>
-      </w:pPr>
-    </w:p>
-    <w:p>
-      <w:pPr>
-        <w:pStyle w:val="Default"/>
-        <w:ind w:left="375"/>
-        <w:jc w:val="center"/>
-        <w:rPr>
-          <w:rFonts w:ascii="Times New Roman" w:hAnsi="Times New Roman" w:cs="Times New Roman"/>
-          <w:b/>
-          <w:sz w:val="28"/>
-          <w:szCs w:val="28"/>
-        </w:rPr>
-      </w:pPr>
-      <w:r>
-        <w:rPr>
-          <w:rFonts w:ascii="Times New Roman" w:hAnsi="Times New Roman" w:cs="Times New Roman"/>
-          <w:b/>
-          <w:noProof/>
-          <w:sz w:val="28"/>
-          <w:szCs w:val="28"/>
-        </w:rPr>
-        <w:drawing>
-          <wp:inline distT="0" distB="0" distL="0" distR="0" wp14:anchorId="40F5CB0F" wp14:editId="307BE39B">
-            <wp:extent cx="1800225" cy="3205480"/>
-            <wp:effectExtent l="0" t="0" r="3175" b="0"/>
-            <wp:docPr id="4" name="Picture 4" descr="fitness w-f-04"/>
-            <wp:cNvGraphicFramePr>
-              <a:graphicFrameLocks xmlns:a="http://schemas.openxmlformats.org/drawingml/2006/main" noChangeAspect="1"/>
-            </wp:cNvGraphicFramePr>
-            <a:graphic xmlns:a="http://schemas.openxmlformats.org/drawingml/2006/main">
-              <a:graphicData uri="http://schemas.openxmlformats.org/drawingml/2006/picture">
-                <pic:pic xmlns:pic="http://schemas.openxmlformats.org/drawingml/2006/picture">
-                  <pic:nvPicPr>
-                    <pic:cNvPr id="0" name="Picture 4" descr="fitness w-f-04"/>
-                    <pic:cNvPicPr>
-                      <a:picLocks noChangeAspect="1" noChangeArrowheads="1"/>
-                    </pic:cNvPicPr>
-                  </pic:nvPicPr>
-                  <pic:blipFill>
-                    <a:blip r:embed="rId9">
-                      <a:extLst>
-                        <a:ext uri="{28A0092B-C50C-407E-A947-70E740481C1C}">
-                          <a14:useLocalDpi xmlns:a14="http://schemas.microsoft.com/office/drawing/2010/main" val="0"/>
-                        </a:ext>
-                      </a:extLst>
-                    </a:blip>
-                    <a:srcRect/>
-                    <a:stretch>
-                      <a:fillRect/>
-                    </a:stretch>
-                  </pic:blipFill>
-                  <pic:spPr bwMode="auto">
-                    <a:xfrm>
-                      <a:off x="0" y="0"/>
-                      <a:ext cx="1800225" cy="3205480"/>
-                    </a:xfrm>
-                    <a:prstGeom prst="rect">
-                      <a:avLst/>
-                    </a:prstGeom>
-                    <a:noFill/>
-                    <a:ln>
-                      <a:noFill/>
-                    </a:ln>
-                  </pic:spPr>
-                </pic:pic>
-              </a:graphicData>
-            </a:graphic>
-          </wp:inline>
-        </w:drawing>
-      </w:r>
-    </w:p>
-    <w:p>
-      <w:pPr>
-        <w:pStyle w:val="Default"/>
-        <w:ind w:left="375"/>
-        <w:jc w:val="center"/>
-        <w:rPr>
-          <w:rFonts w:ascii="Times New Roman" w:hAnsi="Times New Roman" w:cs="Times New Roman"/>
-        </w:rPr>
-      </w:pPr>
-      <w:r>
-        <w:rPr>
-          <w:rFonts w:ascii="Times New Roman" w:hAnsi="Times New Roman" w:cs="Times New Roman"/>
-        </w:rPr>
-        <w:t>figure 1.1 : Workout Goals</w:t>
-      </w:r>
-    </w:p>
-    <w:p>
-      <w:pPr>
-        <w:pStyle w:val="Default"/>
-        <w:ind w:left="375"/>
-        <w:jc w:val="center"/>
-        <w:rPr>
-          <w:rFonts w:ascii="Times New Roman" w:hAnsi="Times New Roman" w:cs="Times New Roman"/>
-        </w:rPr>
-      </w:pPr>
-    </w:p>
-    <w:p>
-      <w:pPr>
-        <w:pStyle w:val="Default"/>
-        <w:ind w:left="375"/>
-        <w:jc w:val="center"/>
-        <w:rPr>
-          <w:rFonts w:ascii="Times New Roman" w:hAnsi="Times New Roman" w:cs="Times New Roman"/>
-        </w:rPr>
-      </w:pPr>
-    </w:p>
-    <w:p>
-      <w:pPr>
-        <w:pStyle w:val="Default"/>
-        <w:ind w:left="375"/>
-        <w:jc w:val="center"/>
-        <w:rPr>
-          <w:rFonts w:ascii="Times New Roman" w:hAnsi="Times New Roman" w:cs="Times New Roman"/>
-        </w:rPr>
-      </w:pPr>
-    </w:p>
-    <w:p>
-      <w:pPr>
-        <w:pStyle w:val="Default"/>
-        <w:ind w:left="375"/>
-        <w:jc w:val="center"/>
-        <w:rPr>
-          <w:rFonts w:ascii="Times New Roman" w:hAnsi="Times New Roman" w:cs="Times New Roman"/>
-        </w:rPr>
-      </w:pPr>
-    </w:p>
-    <w:p>
-      <w:pPr>
-        <w:pStyle w:val="Default"/>
-        <w:ind w:left="375"/>
-        <w:jc w:val="center"/>
-        <w:rPr>
-          <w:rFonts w:ascii="Times New Roman" w:hAnsi="Times New Roman" w:cs="Times New Roman"/>
-        </w:rPr>
-      </w:pPr>
-    </w:p>
-    <w:p>
-      <w:pPr>
-        <w:pStyle w:val="Default"/>
-        <w:ind w:left="375"/>
-        <w:jc w:val="center"/>
-        <w:rPr>
-          <w:rFonts w:ascii="Times New Roman" w:hAnsi="Times New Roman" w:cs="Times New Roman"/>
-        </w:rPr>
-      </w:pPr>
-    </w:p>
-    <w:p>
-      <w:pPr>
-        <w:pStyle w:val="Default"/>
-        <w:ind w:left="375"/>
-        <w:jc w:val="center"/>
-        <w:rPr>
-          <w:rFonts w:ascii="Times New Roman" w:hAnsi="Times New Roman" w:cs="Times New Roman"/>
-          <w:b/>
-          <w:sz w:val="28"/>
-          <w:szCs w:val="28"/>
-        </w:rPr>
-      </w:pPr>
-      <w:r>
-        <w:rPr>
-          <w:rFonts w:ascii="Times New Roman" w:hAnsi="Times New Roman" w:cs="Times New Roman"/>
-          <w:b/>
-          <w:noProof/>
-          <w:sz w:val="28"/>
-          <w:szCs w:val="28"/>
-        </w:rPr>
-        <w:drawing>
-          <wp:inline distT="0" distB="0" distL="0" distR="0" wp14:anchorId="1BD76D07" wp14:editId="327E7677">
-            <wp:extent cx="1809750" cy="3205480"/>
-            <wp:effectExtent l="0" t="0" r="0" b="0"/>
-            <wp:docPr id="5" name="Picture 5" descr="fitness w-f-05"/>
-            <wp:cNvGraphicFramePr>
-              <a:graphicFrameLocks xmlns:a="http://schemas.openxmlformats.org/drawingml/2006/main" noChangeAspect="1"/>
-            </wp:cNvGraphicFramePr>
-            <a:graphic xmlns:a="http://schemas.openxmlformats.org/drawingml/2006/main">
-              <a:graphicData uri="http://schemas.openxmlformats.org/drawingml/2006/picture">
-                <pic:pic xmlns:pic="http://schemas.openxmlformats.org/drawingml/2006/picture">
-                  <pic:nvPicPr>
-                    <pic:cNvPr id="0" name="Picture 5" descr="fitness w-f-05"/>
                     <pic:cNvPicPr>
                       <a:picLocks noChangeAspect="1" noChangeArrowheads="1"/>
                     </pic:cNvPicPr>
@@ -2889,7 +2609,7 @@
         <w:rPr>
           <w:rFonts w:ascii="Times New Roman" w:hAnsi="Times New Roman" w:cs="Times New Roman"/>
         </w:rPr>
-        <w:t>figure 1.1 : Connection Manager</w:t>
+        <w:t>figure 1.1 : User Profile</w:t>
       </w:r>
     </w:p>
     <w:p>
@@ -2899,6 +2619,35 @@
         <w:jc w:val="center"/>
         <w:rPr>
           <w:rFonts w:ascii="Times New Roman" w:hAnsi="Times New Roman" w:cs="Times New Roman"/>
+          <w:b/>
+          <w:sz w:val="28"/>
+          <w:szCs w:val="28"/>
+        </w:rPr>
+      </w:pPr>
+    </w:p>
+    <w:p>
+      <w:pPr>
+        <w:pStyle w:val="Default"/>
+        <w:ind w:left="375"/>
+        <w:jc w:val="center"/>
+        <w:rPr>
+          <w:rFonts w:ascii="Times New Roman" w:hAnsi="Times New Roman" w:cs="Times New Roman"/>
+          <w:b/>
+          <w:sz w:val="28"/>
+          <w:szCs w:val="28"/>
+        </w:rPr>
+      </w:pPr>
+    </w:p>
+    <w:p>
+      <w:pPr>
+        <w:pStyle w:val="Default"/>
+        <w:ind w:left="375"/>
+        <w:jc w:val="center"/>
+        <w:rPr>
+          <w:rFonts w:ascii="Times New Roman" w:hAnsi="Times New Roman" w:cs="Times New Roman"/>
+          <w:b/>
+          <w:sz w:val="28"/>
+          <w:szCs w:val="28"/>
         </w:rPr>
       </w:pPr>
       <w:r>
@@ -2910,10 +2659,10 @@
           <w:szCs w:val="28"/>
         </w:rPr>
         <w:drawing>
-          <wp:inline distT="0" distB="0" distL="0" distR="0" wp14:anchorId="389393AA" wp14:editId="1094B1D5">
-            <wp:extent cx="1809750" cy="3205480"/>
-            <wp:effectExtent l="0" t="0" r="0" b="0"/>
-            <wp:docPr id="6" name="Picture 6" descr="fitness w-f-06"/>
+          <wp:inline distT="0" distB="0" distL="0" distR="0" wp14:anchorId="40F5CB0F" wp14:editId="307BE39B">
+            <wp:extent cx="1800225" cy="3205480"/>
+            <wp:effectExtent l="0" t="0" r="3175" b="0"/>
+            <wp:docPr id="4" name="Picture 4" descr="fitness w-f-04"/>
             <wp:cNvGraphicFramePr>
               <a:graphicFrameLocks xmlns:a="http://schemas.openxmlformats.org/drawingml/2006/main" noChangeAspect="1"/>
             </wp:cNvGraphicFramePr>
@@ -2921,13 +2670,159 @@
               <a:graphicData uri="http://schemas.openxmlformats.org/drawingml/2006/picture">
                 <pic:pic xmlns:pic="http://schemas.openxmlformats.org/drawingml/2006/picture">
                   <pic:nvPicPr>
-                    <pic:cNvPr id="0" name="Picture 6" descr="fitness w-f-06"/>
+                    <pic:cNvPr id="0" name="Picture 4" descr="fitness w-f-04"/>
                     <pic:cNvPicPr>
                       <a:picLocks noChangeAspect="1" noChangeArrowheads="1"/>
                     </pic:cNvPicPr>
                   </pic:nvPicPr>
                   <pic:blipFill>
                     <a:blip r:embed="rId11">
+                      <a:extLst>
+                        <a:ext uri="{28A0092B-C50C-407E-A947-70E740481C1C}">
+                          <a14:useLocalDpi xmlns:a14="http://schemas.microsoft.com/office/drawing/2010/main" val="0"/>
+                        </a:ext>
+                      </a:extLst>
+                    </a:blip>
+                    <a:srcRect/>
+                    <a:stretch>
+                      <a:fillRect/>
+                    </a:stretch>
+                  </pic:blipFill>
+                  <pic:spPr bwMode="auto">
+                    <a:xfrm>
+                      <a:off x="0" y="0"/>
+                      <a:ext cx="1800225" cy="3205480"/>
+                    </a:xfrm>
+                    <a:prstGeom prst="rect">
+                      <a:avLst/>
+                    </a:prstGeom>
+                    <a:noFill/>
+                    <a:ln>
+                      <a:noFill/>
+                    </a:ln>
+                  </pic:spPr>
+                </pic:pic>
+              </a:graphicData>
+            </a:graphic>
+          </wp:inline>
+        </w:drawing>
+      </w:r>
+    </w:p>
+    <w:p>
+      <w:pPr>
+        <w:pStyle w:val="Default"/>
+        <w:ind w:left="375"/>
+        <w:jc w:val="center"/>
+        <w:rPr>
+          <w:rFonts w:ascii="Times New Roman" w:hAnsi="Times New Roman" w:cs="Times New Roman"/>
+        </w:rPr>
+      </w:pPr>
+      <w:r>
+        <w:rPr>
+          <w:rFonts w:ascii="Times New Roman" w:hAnsi="Times New Roman" w:cs="Times New Roman"/>
+        </w:rPr>
+        <w:t>figure 1.1 : Workout Goals</w:t>
+      </w:r>
+    </w:p>
+    <w:p>
+      <w:pPr>
+        <w:pStyle w:val="Default"/>
+        <w:ind w:left="375"/>
+        <w:jc w:val="center"/>
+        <w:rPr>
+          <w:rFonts w:ascii="Times New Roman" w:hAnsi="Times New Roman" w:cs="Times New Roman"/>
+        </w:rPr>
+      </w:pPr>
+    </w:p>
+    <w:p>
+      <w:pPr>
+        <w:pStyle w:val="Default"/>
+        <w:ind w:left="375"/>
+        <w:jc w:val="center"/>
+        <w:rPr>
+          <w:rFonts w:ascii="Times New Roman" w:hAnsi="Times New Roman" w:cs="Times New Roman"/>
+        </w:rPr>
+      </w:pPr>
+    </w:p>
+    <w:p>
+      <w:pPr>
+        <w:pStyle w:val="Default"/>
+        <w:ind w:left="375"/>
+        <w:jc w:val="center"/>
+        <w:rPr>
+          <w:rFonts w:ascii="Times New Roman" w:hAnsi="Times New Roman" w:cs="Times New Roman"/>
+        </w:rPr>
+      </w:pPr>
+    </w:p>
+    <w:p>
+      <w:pPr>
+        <w:pStyle w:val="Default"/>
+        <w:ind w:left="375"/>
+        <w:jc w:val="center"/>
+        <w:rPr>
+          <w:rFonts w:ascii="Times New Roman" w:hAnsi="Times New Roman" w:cs="Times New Roman"/>
+        </w:rPr>
+      </w:pPr>
+    </w:p>
+    <w:p>
+      <w:pPr>
+        <w:pStyle w:val="Default"/>
+        <w:ind w:left="375"/>
+        <w:jc w:val="center"/>
+        <w:rPr>
+          <w:rFonts w:ascii="Times New Roman" w:hAnsi="Times New Roman" w:cs="Times New Roman"/>
+        </w:rPr>
+      </w:pPr>
+    </w:p>
+    <w:p>
+      <w:pPr>
+        <w:pStyle w:val="Default"/>
+        <w:ind w:left="375"/>
+        <w:jc w:val="center"/>
+        <w:rPr>
+          <w:rFonts w:ascii="Times New Roman" w:hAnsi="Times New Roman" w:cs="Times New Roman"/>
+        </w:rPr>
+      </w:pPr>
+    </w:p>
+    <w:p>
+      <w:pPr>
+        <w:pStyle w:val="Default"/>
+        <w:ind w:left="375"/>
+        <w:jc w:val="center"/>
+        <w:rPr>
+          <w:rFonts w:ascii="Times New Roman" w:hAnsi="Times New Roman" w:cs="Times New Roman"/>
+          <w:b/>
+          <w:sz w:val="28"/>
+          <w:szCs w:val="28"/>
+        </w:rPr>
+      </w:pPr>
+      <w:r>
+        <w:rPr>
+          <w:rFonts w:ascii="Times New Roman" w:hAnsi="Times New Roman" w:cs="Times New Roman"/>
+          <w:b/>
+          <w:noProof/>
+          <w:sz w:val="28"/>
+          <w:szCs w:val="28"/>
+        </w:rPr>
+        <w:drawing>
+          <wp:inline distT="0" distB="0" distL="0" distR="0" wp14:anchorId="1BD76D07" wp14:editId="327E7677">
+            <wp:extent cx="1809750" cy="3205480"/>
+            <wp:effectExtent l="0" t="0" r="0" b="0"/>
+            <wp:docPr id="5" name="Picture 5" descr="fitness w-f-05"/>
+            <wp:cNvGraphicFramePr>
+              <a:graphicFrameLocks xmlns:a="http://schemas.openxmlformats.org/drawingml/2006/main" noChangeAspect="1"/>
+            </wp:cNvGraphicFramePr>
+            <a:graphic xmlns:a="http://schemas.openxmlformats.org/drawingml/2006/main">
+              <a:graphicData uri="http://schemas.openxmlformats.org/drawingml/2006/picture">
+                <pic:pic xmlns:pic="http://schemas.openxmlformats.org/drawingml/2006/picture">
+                  <pic:nvPicPr>
+                    <pic:cNvPr id="0" name="Picture 5" descr="fitness w-f-05"/>
+                    <pic:cNvPicPr>
+                      <a:picLocks noChangeAspect="1" noChangeArrowheads="1"/>
+                    </pic:cNvPicPr>
+                  </pic:nvPicPr>
+                  <pic:blipFill>
+                    <a:blip r:embed="rId12">
                       <a:extLst>
                         <a:ext uri="{28A0092B-C50C-407E-A947-70E740481C1C}">
                           <a14:useLocalDpi xmlns:a14="http://schemas.microsoft.com/office/drawing/2010/main" val="0"/>
@@ -2962,14 +2857,18 @@
     <w:p>
       <w:pPr>
         <w:pStyle w:val="Default"/>
+        <w:ind w:left="375"/>
         <w:jc w:val="center"/>
         <w:rPr>
           <w:rFonts w:ascii="Times New Roman" w:hAnsi="Times New Roman" w:cs="Times New Roman"/>
-          <w:b/>
-          <w:sz w:val="28"/>
-          <w:szCs w:val="28"/>
-        </w:rPr>
-      </w:pPr>
+        </w:rPr>
+      </w:pPr>
+      <w:r>
+        <w:rPr>
+          <w:rFonts w:ascii="Times New Roman" w:hAnsi="Times New Roman" w:cs="Times New Roman"/>
+        </w:rPr>
+        <w:t>figure 1.1 : Connection Manager</w:t>
+      </w:r>
     </w:p>
     <w:p>
       <w:pPr>
@@ -2978,6 +2877,72 @@
         <w:jc w:val="center"/>
         <w:rPr>
           <w:rFonts w:ascii="Times New Roman" w:hAnsi="Times New Roman" w:cs="Times New Roman"/>
+        </w:rPr>
+      </w:pPr>
+      <w:r>
+        <w:rPr>
+          <w:rFonts w:ascii="Times New Roman" w:hAnsi="Times New Roman" w:cs="Times New Roman"/>
+          <w:b/>
+          <w:noProof/>
+          <w:sz w:val="28"/>
+          <w:szCs w:val="28"/>
+        </w:rPr>
+        <w:drawing>
+          <wp:inline distT="0" distB="0" distL="0" distR="0" wp14:anchorId="389393AA" wp14:editId="1094B1D5">
+            <wp:extent cx="1809750" cy="3205480"/>
+            <wp:effectExtent l="0" t="0" r="0" b="0"/>
+            <wp:docPr id="6" name="Picture 6" descr="fitness w-f-06"/>
+            <wp:cNvGraphicFramePr>
+              <a:graphicFrameLocks xmlns:a="http://schemas.openxmlformats.org/drawingml/2006/main" noChangeAspect="1"/>
+            </wp:cNvGraphicFramePr>
+            <a:graphic xmlns:a="http://schemas.openxmlformats.org/drawingml/2006/main">
+              <a:graphicData uri="http://schemas.openxmlformats.org/drawingml/2006/picture">
+                <pic:pic xmlns:pic="http://schemas.openxmlformats.org/drawingml/2006/picture">
+                  <pic:nvPicPr>
+                    <pic:cNvPr id="0" name="Picture 6" descr="fitness w-f-06"/>
+                    <pic:cNvPicPr>
+                      <a:picLocks noChangeAspect="1" noChangeArrowheads="1"/>
+                    </pic:cNvPicPr>
+                  </pic:nvPicPr>
+                  <pic:blipFill>
+                    <a:blip r:embed="rId13">
+                      <a:extLst>
+                        <a:ext uri="{28A0092B-C50C-407E-A947-70E740481C1C}">
+                          <a14:useLocalDpi xmlns:a14="http://schemas.microsoft.com/office/drawing/2010/main" val="0"/>
+                        </a:ext>
+                      </a:extLst>
+                    </a:blip>
+                    <a:srcRect/>
+                    <a:stretch>
+                      <a:fillRect/>
+                    </a:stretch>
+                  </pic:blipFill>
+                  <pic:spPr bwMode="auto">
+                    <a:xfrm>
+                      <a:off x="0" y="0"/>
+                      <a:ext cx="1809750" cy="3205480"/>
+                    </a:xfrm>
+                    <a:prstGeom prst="rect">
+                      <a:avLst/>
+                    </a:prstGeom>
+                    <a:noFill/>
+                    <a:ln>
+                      <a:noFill/>
+                    </a:ln>
+                  </pic:spPr>
+                </pic:pic>
+              </a:graphicData>
+            </a:graphic>
+          </wp:inline>
+        </w:drawing>
+      </w:r>
+    </w:p>
+    <w:p>
+      <w:pPr>
+        <w:pStyle w:val="Default"/>
+        <w:jc w:val="center"/>
+        <w:rPr>
+          <w:rFonts w:ascii="Times New Roman" w:hAnsi="Times New Roman" w:cs="Times New Roman"/>
           <w:b/>
           <w:sz w:val="28"/>
           <w:szCs w:val="28"/>
@@ -2996,6 +2961,19 @@
           <w:szCs w:val="28"/>
         </w:rPr>
       </w:pPr>
+    </w:p>
+    <w:p>
+      <w:pPr>
+        <w:pStyle w:val="Default"/>
+        <w:ind w:left="375"/>
+        <w:jc w:val="center"/>
+        <w:rPr>
+          <w:rFonts w:ascii="Times New Roman" w:hAnsi="Times New Roman" w:cs="Times New Roman"/>
+          <w:b/>
+          <w:sz w:val="28"/>
+          <w:szCs w:val="28"/>
+        </w:rPr>
+      </w:pPr>
       <w:r>
         <w:rPr>
           <w:rFonts w:ascii="Times New Roman" w:hAnsi="Times New Roman" w:cs="Times New Roman"/>
@@ -3026,17 +3004,37 @@
     </w:p>
     <w:p/>
     <w:sectPr>
-      <w:headerReference w:type="even" r:id="rId12"/>
-      <w:headerReference w:type="default" r:id="rId13"/>
-      <w:footerReference w:type="default" r:id="rId14"/>
-      <w:pgSz w:w="12240" w:h="15840"/>
+      <w:headerReference w:type="even" r:id="rId14"/>
+      <w:headerReference w:type="default" r:id="rId15"/>
+      <w:footerReference w:type="default" r:id="rId16"/>
+      <w:pgSz w:w="11900" w:h="16840"/>
       <w:pgMar w:top="1440" w:right="1440" w:bottom="1440" w:left="2160" w:header="720" w:footer="720" w:gutter="0"/>
       <w:pgNumType w:start="43"/>
       <w:cols w:space="720"/>
       <w:docGrid w:linePitch="360"/>
+      <w:printerSettings r:id="rId17"/>
     </w:sectPr>
   </w:body>
 </w:document>
+</file>
+
+<file path=word/endnotes.xml><?xml version="1.0" encoding="utf-8"?>
+<w:endnotes xmlns:wpc="http://schemas.microsoft.com/office/word/2010/wordprocessingCanvas" xmlns:mo="http://schemas.microsoft.com/office/mac/office/2008/main" xmlns:mc="http://schemas.openxmlformats.org/markup-compatibility/2006" xmlns:mv="urn:schemas-microsoft-com:mac:vml" xmlns:o="urn:schemas-microsoft-com:office:office" xmlns:r="http://schemas.openxmlformats.org/officeDocument/2006/relationships" xmlns:m="http://schemas.openxmlformats.org/officeDocument/2006/math" xmlns:v="urn:schemas-microsoft-com:vml" xmlns:wp14="http://schemas.microsoft.com/office/word/2010/wordprocessingDrawing" xmlns:wp="http://schemas.openxmlformats.org/drawingml/2006/wordprocessingDrawing" xmlns:w10="urn:schemas-microsoft-com:office:word" xmlns:w="http://schemas.openxmlformats.org/wordprocessingml/2006/main" xmlns:w14="http://schemas.microsoft.com/office/word/2010/wordml" xmlns:wpg="http://schemas.microsoft.com/office/word/2010/wordprocessingGroup" xmlns:wpi="http://schemas.microsoft.com/office/word/2010/wordprocessingInk" xmlns:wne="http://schemas.microsoft.com/office/word/2006/wordml" xmlns:wps="http://schemas.microsoft.com/office/word/2010/wordprocessingShape" mc:Ignorable="w14 wp14">
+  <w:endnote w:type="separator" w:id="-1">
+    <w:p>
+      <w:r>
+        <w:separator/>
+      </w:r>
+    </w:p>
+  </w:endnote>
+  <w:endnote w:type="continuationSeparator" w:id="0">
+    <w:p>
+      <w:r>
+        <w:continuationSeparator/>
+      </w:r>
+    </w:p>
+  </w:endnote>
+</w:endnotes>
 </file>
 
 <file path=word/footer1.xml><?xml version="1.0" encoding="utf-8"?>
@@ -3055,6 +3053,25 @@
     </w:pPr>
   </w:p>
 </w:ftr>
+</file>
+
+<file path=word/footnotes.xml><?xml version="1.0" encoding="utf-8"?>
+<w:footnotes xmlns:wpc="http://schemas.microsoft.com/office/word/2010/wordprocessingCanvas" xmlns:mo="http://schemas.microsoft.com/office/mac/office/2008/main" xmlns:mc="http://schemas.openxmlformats.org/markup-compatibility/2006" xmlns:mv="urn:schemas-microsoft-com:mac:vml" xmlns:o="urn:schemas-microsoft-com:office:office" xmlns:r="http://schemas.openxmlformats.org/officeDocument/2006/relationships" xmlns:m="http://schemas.openxmlformats.org/officeDocument/2006/math" xmlns:v="urn:schemas-microsoft-com:vml" xmlns:wp14="http://schemas.microsoft.com/office/word/2010/wordprocessingDrawing" xmlns:wp="http://schemas.openxmlformats.org/drawingml/2006/wordprocessingDrawing" xmlns:w10="urn:schemas-microsoft-com:office:word" xmlns:w="http://schemas.openxmlformats.org/wordprocessingml/2006/main" xmlns:w14="http://schemas.microsoft.com/office/word/2010/wordml" xmlns:wpg="http://schemas.microsoft.com/office/word/2010/wordprocessingGroup" xmlns:wpi="http://schemas.microsoft.com/office/word/2010/wordprocessingInk" xmlns:wne="http://schemas.microsoft.com/office/word/2006/wordml" xmlns:wps="http://schemas.microsoft.com/office/word/2010/wordprocessingShape" mc:Ignorable="w14 wp14">
+  <w:footnote w:type="separator" w:id="-1">
+    <w:p>
+      <w:r>
+        <w:separator/>
+      </w:r>
+    </w:p>
+  </w:footnote>
+  <w:footnote w:type="continuationSeparator" w:id="0">
+    <w:p>
+      <w:r>
+        <w:continuationSeparator/>
+      </w:r>
+    </w:p>
+  </w:footnote>
+</w:footnotes>
 </file>
 
 <file path=word/header1.xml><?xml version="1.0" encoding="utf-8"?>

</xml_diff>